<commit_message>
streamlined  and added features.
</commit_message>
<xml_diff>
--- a/QuickHorizon/Instruction manual for QuickHorizon.docx
+++ b/QuickHorizon/Instruction manual for QuickHorizon.docx
@@ -17,6 +17,24 @@
     <w:p>
       <w:bookmarkStart w:id="0" w:name="_GoBack"/>
       <w:bookmarkEnd w:id="0"/>
+    </w:p>
+    <w:p>
+      <w:pPr>
+        <w:rPr>
+          <w:b/>
+        </w:rPr>
+      </w:pPr>
+      <w:r>
+        <w:rPr>
+          <w:b/>
+        </w:rPr>
+        <w:t>Limitations:</w:t>
+      </w:r>
+    </w:p>
+    <w:p>
+      <w:r>
+        <w:t>Each diameter can have a maximum of two points along it.  This is because every azimuth must be uniquely mapped to a single horizon.  This means that some geometries cannot be fully captured by the program, but must be approximated (figure)</w:t>
+      </w:r>
     </w:p>
     <w:sectPr>
       <w:pgSz w:w="12240" w:h="15840"/>

</xml_diff>